<commit_message>
English workplan unit 2 progress
</commit_message>
<xml_diff>
--- a/English/Unit2/2bhif_U2_The sound of music_work plan.docx
+++ b/English/Unit2/2bhif_U2_The sound of music_work plan.docx
@@ -95,11 +95,20 @@
           <w:ilvl w:val="0"/>
           <w:numId w:val="1"/>
         </w:numPr>
-      </w:pPr>
-      <w:r>
+        <w:rPr>
+          <w:color w:val="70AD47" w:themeColor="accent6"/>
+        </w:rPr>
+      </w:pPr>
+      <w:r>
+        <w:rPr>
+          <w:color w:val="70AD47" w:themeColor="accent6"/>
+        </w:rPr>
         <w:t>p.2</w:t>
       </w:r>
       <w:r>
+        <w:rPr>
+          <w:color w:val="70AD47" w:themeColor="accent6"/>
+        </w:rPr>
         <w:t>7/6a</w:t>
       </w:r>
     </w:p>
@@ -110,8 +119,14 @@
           <w:ilvl w:val="0"/>
           <w:numId w:val="1"/>
         </w:numPr>
-      </w:pPr>
-      <w:r>
+        <w:rPr>
+          <w:color w:val="70AD47" w:themeColor="accent6"/>
+        </w:rPr>
+      </w:pPr>
+      <w:r>
+        <w:rPr>
+          <w:color w:val="70AD47" w:themeColor="accent6"/>
+        </w:rPr>
         <w:t>p.28-29/6b</w:t>
       </w:r>
     </w:p>
@@ -123,25 +138,21 @@
           <w:numId w:val="1"/>
         </w:numPr>
         <w:rPr>
-          <w:lang w:val="en-US"/>
-        </w:rPr>
-      </w:pPr>
-      <w:r>
-        <w:rPr>
+          <w:color w:val="70AD47" w:themeColor="accent6"/>
+          <w:lang w:val="en-US"/>
+        </w:rPr>
+      </w:pPr>
+      <w:r>
+        <w:rPr>
+          <w:color w:val="70AD47" w:themeColor="accent6"/>
           <w:u w:val="single"/>
           <w:lang w:val="en-US"/>
         </w:rPr>
-        <w:t xml:space="preserve">p.29/6c: Write down your answers and </w:t>
-      </w:r>
-      <w:r>
-        <w:rPr>
-          <w:u w:val="single"/>
-          <w:lang w:val="en-US"/>
-        </w:rPr>
-        <w:t>upload them</w:t>
-      </w:r>
-      <w:r>
-        <w:rPr>
+        <w:t>p.29/6c: Write down your answers and upload them</w:t>
+      </w:r>
+      <w:r>
+        <w:rPr>
+          <w:color w:val="70AD47" w:themeColor="accent6"/>
           <w:lang w:val="en-US"/>
         </w:rPr>
         <w:t>.</w:t>
@@ -170,11 +181,13 @@
           <w:numId w:val="1"/>
         </w:numPr>
         <w:rPr>
-          <w:lang w:val="en-US"/>
-        </w:rPr>
-      </w:pPr>
-      <w:r>
-        <w:rPr>
+          <w:color w:val="70AD47" w:themeColor="accent6"/>
+          <w:lang w:val="en-US"/>
+        </w:rPr>
+      </w:pPr>
+      <w:r>
+        <w:rPr>
+          <w:color w:val="70AD47" w:themeColor="accent6"/>
           <w:u w:val="single"/>
           <w:lang w:val="en-US"/>
         </w:rPr>
@@ -182,6 +195,7 @@
       </w:r>
       <w:r>
         <w:rPr>
+          <w:color w:val="70AD47" w:themeColor="accent6"/>
           <w:lang w:val="en-US"/>
         </w:rPr>
         <w:t>.</w:t>
@@ -195,11 +209,13 @@
           <w:numId w:val="1"/>
         </w:numPr>
         <w:rPr>
-          <w:lang w:val="en-US"/>
-        </w:rPr>
-      </w:pPr>
-      <w:r>
-        <w:rPr>
+          <w:color w:val="70AD47" w:themeColor="accent6"/>
+          <w:lang w:val="en-US"/>
+        </w:rPr>
+      </w:pPr>
+      <w:r>
+        <w:rPr>
+          <w:color w:val="70AD47" w:themeColor="accent6"/>
           <w:lang w:val="en-US"/>
         </w:rPr>
         <w:t>p.25/5b</w:t>
@@ -213,11 +229,13 @@
           <w:numId w:val="1"/>
         </w:numPr>
         <w:rPr>
-          <w:lang w:val="en-US"/>
-        </w:rPr>
-      </w:pPr>
-      <w:r>
-        <w:rPr>
+          <w:color w:val="70AD47" w:themeColor="accent6"/>
+          <w:lang w:val="en-US"/>
+        </w:rPr>
+      </w:pPr>
+      <w:r>
+        <w:rPr>
+          <w:color w:val="70AD47" w:themeColor="accent6"/>
           <w:lang w:val="en-US"/>
         </w:rPr>
         <w:t>p.26/5c</w:t>
@@ -471,12 +489,14 @@
       </w:pPr>
       <w:r>
         <w:rPr>
+          <w:color w:val="70AD47" w:themeColor="accent6"/>
           <w:lang w:val="en-US"/>
         </w:rPr>
         <w:t>p.</w:t>
       </w:r>
       <w:r>
         <w:rPr>
+          <w:color w:val="70AD47" w:themeColor="accent6"/>
           <w:lang w:val="en-US"/>
         </w:rPr>
         <w:t>21-22/3d</w:t>
@@ -587,11 +607,13 @@
           <w:numId w:val="1"/>
         </w:numPr>
         <w:rPr>
-          <w:lang w:val="en-US"/>
-        </w:rPr>
-      </w:pPr>
-      <w:r>
-        <w:rPr>
+          <w:color w:val="70AD47" w:themeColor="accent6"/>
+          <w:lang w:val="en-US"/>
+        </w:rPr>
+      </w:pPr>
+      <w:r>
+        <w:rPr>
+          <w:color w:val="70AD47" w:themeColor="accent6"/>
           <w:lang w:val="en-US"/>
         </w:rPr>
         <w:t>p.24/4a+4b</w:t>
@@ -605,11 +627,13 @@
           <w:numId w:val="1"/>
         </w:numPr>
         <w:rPr>
-          <w:lang w:val="en-US"/>
-        </w:rPr>
-      </w:pPr>
-      <w:r>
-        <w:rPr>
+          <w:color w:val="70AD47" w:themeColor="accent6"/>
+          <w:lang w:val="en-US"/>
+        </w:rPr>
+      </w:pPr>
+      <w:r>
+        <w:rPr>
+          <w:color w:val="70AD47" w:themeColor="accent6"/>
           <w:lang w:val="en-US"/>
         </w:rPr>
         <w:t>p.25/4c</w:t>
@@ -623,11 +647,13 @@
           <w:numId w:val="1"/>
         </w:numPr>
         <w:rPr>
-          <w:lang w:val="en-US"/>
-        </w:rPr>
-      </w:pPr>
-      <w:r>
-        <w:rPr>
+          <w:color w:val="70AD47" w:themeColor="accent6"/>
+          <w:lang w:val="en-US"/>
+        </w:rPr>
+      </w:pPr>
+      <w:r>
+        <w:rPr>
+          <w:color w:val="70AD47" w:themeColor="accent6"/>
           <w:lang w:val="en-US"/>
         </w:rPr>
         <w:t>p.30: read the information on Conditional III</w:t>
@@ -659,11 +685,13 @@
           <w:numId w:val="1"/>
         </w:numPr>
         <w:rPr>
-          <w:lang w:val="en-US"/>
-        </w:rPr>
-      </w:pPr>
-      <w:r>
-        <w:rPr>
+          <w:color w:val="70AD47" w:themeColor="accent6"/>
+          <w:lang w:val="en-US"/>
+        </w:rPr>
+      </w:pPr>
+      <w:r>
+        <w:rPr>
+          <w:color w:val="70AD47" w:themeColor="accent6"/>
           <w:lang w:val="en-US"/>
         </w:rPr>
         <w:t>p.31/8a+8b</w:t>
@@ -677,11 +705,13 @@
           <w:numId w:val="1"/>
         </w:numPr>
         <w:rPr>
-          <w:lang w:val="en-US"/>
-        </w:rPr>
-      </w:pPr>
-      <w:r>
-        <w:rPr>
+          <w:color w:val="70AD47" w:themeColor="accent6"/>
+          <w:lang w:val="en-US"/>
+        </w:rPr>
+      </w:pPr>
+      <w:r>
+        <w:rPr>
+          <w:color w:val="70AD47" w:themeColor="accent6"/>
           <w:lang w:val="en-US"/>
         </w:rPr>
         <w:t>p.32/8c</w:t>
@@ -704,6 +734,7 @@
         </w:rPr>
         <w:t xml:space="preserve">create an overview of the different types of conditionals, also explain the difference between </w:t>
       </w:r>
+      <w:proofErr w:type="gramStart"/>
       <w:r>
         <w:rPr>
           <w:i/>
@@ -726,6 +757,7 @@
         </w:rPr>
         <w:t>when</w:t>
       </w:r>
+      <w:proofErr w:type="gramEnd"/>
       <w:r>
         <w:rPr>
           <w:i/>

</xml_diff>